<commit_message>
Update IoT UseCase - track data monitoring.docx
</commit_message>
<xml_diff>
--- a/IoT UsesCases/IoT UseCase - track data monitoring.docx
+++ b/IoT UsesCases/IoT UseCase - track data monitoring.docx
@@ -81,13 +81,7 @@
         <w:rPr>
           <w:lang w:val="en-US"/>
         </w:rPr>
-        <w:t xml:space="preserve"> </w:t>
-      </w:r>
-      <w:r>
-        <w:rPr>
-          <w:lang w:val="en-US"/>
-        </w:rPr>
-        <w:t xml:space="preserve">The monitoring of the GPS position of a vehicle as well as a notification when a defined event occurs, </w:t>
+        <w:t xml:space="preserve"> The monitoring of the GPS position of a vehicle as well as a notification when a defined event occurs, </w:t>
       </w:r>
       <w:proofErr w:type="gramStart"/>
       <w:r>
@@ -142,44 +136,38 @@
     </w:p>
     <w:p>
       <w:pPr>
-        <w:pStyle w:val="berschrift1"/>
-        <w:jc w:val="both"/>
-        <w:rPr>
-          <w:lang w:val="en-US"/>
-        </w:rPr>
-      </w:pPr>
-      <w:r>
-        <w:rPr>
-          <w:lang w:val="en-US"/>
-        </w:rPr>
-        <w:t xml:space="preserve">Technical </w:t>
-      </w:r>
-      <w:r>
-        <w:rPr>
-          <w:lang w:val="en-US"/>
-        </w:rPr>
-        <w:t xml:space="preserve">Requirements and </w:t>
-      </w:r>
-      <w:r>
-        <w:rPr>
-          <w:lang w:val="en-US"/>
-        </w:rPr>
-        <w:t>Boundary conditions</w:t>
-      </w:r>
-    </w:p>
-    <w:p>
-      <w:pPr>
         <w:pStyle w:val="Listenabsatz"/>
         <w:ind w:left="0"/>
         <w:rPr>
           <w:lang w:val="en-US"/>
         </w:rPr>
       </w:pPr>
-      <w:r>
-        <w:rPr>
-          <w:lang w:val="en-US"/>
-        </w:rPr>
-        <w:t>Requirements:</w:t>
+    </w:p>
+    <w:p>
+      <w:pPr>
+        <w:pStyle w:val="Listenabsatz"/>
+        <w:ind w:left="0"/>
+        <w:rPr>
+          <w:lang w:val="en-US"/>
+        </w:rPr>
+      </w:pPr>
+      <w:r>
+        <w:rPr>
+          <w:lang w:val="en-US"/>
+        </w:rPr>
+        <w:t>The following diagram shows recommendations</w:t>
+      </w:r>
+      <w:r>
+        <w:rPr>
+          <w:lang w:val="en-US"/>
+        </w:rPr>
+        <w:t xml:space="preserve"> for </w:t>
+      </w:r>
+      <w:r>
+        <w:rPr>
+          <w:lang w:val="en-US"/>
+        </w:rPr>
+        <w:t>various alternative implementation paths for IoT applications that follow the layer model consisting</w:t>
       </w:r>
     </w:p>
     <w:p>
@@ -197,35 +185,7 @@
         <w:rPr>
           <w:lang w:val="en-US"/>
         </w:rPr>
-        <w:t xml:space="preserve">Visualization of </w:t>
-      </w:r>
-      <w:proofErr w:type="spellStart"/>
-      <w:r>
-        <w:rPr>
-          <w:lang w:val="en-US"/>
-        </w:rPr>
-        <w:t>realtime</w:t>
-      </w:r>
-      <w:proofErr w:type="spellEnd"/>
-      <w:r>
-        <w:rPr>
-          <w:lang w:val="en-US"/>
-        </w:rPr>
-        <w:t xml:space="preserve"> position and track data </w:t>
-      </w:r>
-      <w:proofErr w:type="gramStart"/>
-      <w:r>
-        <w:rPr>
-          <w:lang w:val="en-US"/>
-        </w:rPr>
-        <w:t>e.g.</w:t>
-      </w:r>
-      <w:proofErr w:type="gramEnd"/>
-      <w:r>
-        <w:rPr>
-          <w:lang w:val="en-US"/>
-        </w:rPr>
-        <w:t xml:space="preserve"> speed</w:t>
+        <w:t>Sense Layer</w:t>
       </w:r>
     </w:p>
     <w:p>
@@ -243,6 +203,244 @@
         <w:rPr>
           <w:lang w:val="en-US"/>
         </w:rPr>
+        <w:t>Connection Layer</w:t>
+      </w:r>
+    </w:p>
+    <w:p>
+      <w:pPr>
+        <w:pStyle w:val="Listenabsatz"/>
+        <w:numPr>
+          <w:ilvl w:val="0"/>
+          <w:numId w:val="5"/>
+        </w:numPr>
+        <w:rPr>
+          <w:lang w:val="en-US"/>
+        </w:rPr>
+      </w:pPr>
+      <w:r>
+        <w:rPr>
+          <w:lang w:val="en-US"/>
+        </w:rPr>
+        <w:t>Processing and Storage Layer</w:t>
+      </w:r>
+    </w:p>
+    <w:p>
+      <w:pPr>
+        <w:pStyle w:val="Listenabsatz"/>
+        <w:numPr>
+          <w:ilvl w:val="0"/>
+          <w:numId w:val="5"/>
+        </w:numPr>
+        <w:rPr>
+          <w:lang w:val="en-US"/>
+        </w:rPr>
+      </w:pPr>
+      <w:r>
+        <w:rPr>
+          <w:lang w:val="en-US"/>
+        </w:rPr>
+        <w:t>Application Layer</w:t>
+      </w:r>
+    </w:p>
+    <w:p>
+      <w:pPr>
+        <w:pStyle w:val="Listenabsatz"/>
+        <w:ind w:left="360"/>
+        <w:rPr>
+          <w:lang w:val="en-US"/>
+        </w:rPr>
+      </w:pPr>
+    </w:p>
+    <w:p>
+      <w:pPr>
+        <w:pStyle w:val="Listenabsatz"/>
+        <w:ind w:left="360"/>
+        <w:rPr>
+          <w:lang w:val="en-US"/>
+        </w:rPr>
+      </w:pPr>
+    </w:p>
+    <w:p>
+      <w:pPr>
+        <w:pStyle w:val="Listenabsatz"/>
+        <w:ind w:left="360"/>
+        <w:rPr>
+          <w:lang w:val="en-US"/>
+        </w:rPr>
+      </w:pPr>
+      <w:r>
+        <w:rPr>
+          <w:noProof/>
+          <w:lang w:val="en-US"/>
+        </w:rPr>
+        <w:drawing>
+          <wp:inline distT="0" distB="0" distL="0" distR="0">
+            <wp:extent cx="5731510" cy="4103370"/>
+            <wp:effectExtent l="0" t="0" r="0" b="0"/>
+            <wp:docPr id="170019471" name="Grafik 2"/>
+            <wp:cNvGraphicFramePr>
+              <a:graphicFrameLocks xmlns:a="http://schemas.openxmlformats.org/drawingml/2006/main" noChangeAspect="1"/>
+            </wp:cNvGraphicFramePr>
+            <a:graphic xmlns:a="http://schemas.openxmlformats.org/drawingml/2006/main">
+              <a:graphicData uri="http://schemas.openxmlformats.org/drawingml/2006/picture">
+                <pic:pic xmlns:pic="http://schemas.openxmlformats.org/drawingml/2006/picture">
+                  <pic:nvPicPr>
+                    <pic:cNvPr id="170019471" name="Grafik 170019471"/>
+                    <pic:cNvPicPr/>
+                  </pic:nvPicPr>
+                  <pic:blipFill>
+                    <a:blip r:embed="rId7" cstate="print">
+                      <a:extLst>
+                        <a:ext uri="{28A0092B-C50C-407E-A947-70E740481C1C}">
+                          <a14:useLocalDpi xmlns:a14="http://schemas.microsoft.com/office/drawing/2010/main" val="0"/>
+                        </a:ext>
+                      </a:extLst>
+                    </a:blip>
+                    <a:stretch>
+                      <a:fillRect/>
+                    </a:stretch>
+                  </pic:blipFill>
+                  <pic:spPr>
+                    <a:xfrm>
+                      <a:off x="0" y="0"/>
+                      <a:ext cx="5731510" cy="4103370"/>
+                    </a:xfrm>
+                    <a:prstGeom prst="rect">
+                      <a:avLst/>
+                    </a:prstGeom>
+                  </pic:spPr>
+                </pic:pic>
+              </a:graphicData>
+            </a:graphic>
+          </wp:inline>
+        </w:drawing>
+      </w:r>
+    </w:p>
+    <w:p>
+      <w:pPr>
+        <w:rPr>
+          <w:rFonts w:asciiTheme="majorHAnsi" w:eastAsiaTheme="majorEastAsia" w:hAnsiTheme="majorHAnsi" w:cstheme="majorBidi"/>
+          <w:color w:val="2E74B5" w:themeColor="accent1" w:themeShade="BF"/>
+          <w:sz w:val="32"/>
+          <w:szCs w:val="32"/>
+          <w:lang w:val="en-US"/>
+        </w:rPr>
+      </w:pPr>
+      <w:r>
+        <w:rPr>
+          <w:lang w:val="en-US"/>
+        </w:rPr>
+        <w:br w:type="page"/>
+      </w:r>
+    </w:p>
+    <w:p>
+      <w:pPr>
+        <w:pStyle w:val="berschrift1"/>
+        <w:jc w:val="both"/>
+        <w:rPr>
+          <w:lang w:val="en-US"/>
+        </w:rPr>
+      </w:pPr>
+      <w:r>
+        <w:rPr>
+          <w:lang w:val="en-US"/>
+        </w:rPr>
+        <w:lastRenderedPageBreak/>
+        <w:t xml:space="preserve">Technical </w:t>
+      </w:r>
+      <w:r>
+        <w:rPr>
+          <w:lang w:val="en-US"/>
+        </w:rPr>
+        <w:t xml:space="preserve">Requirements and </w:t>
+      </w:r>
+      <w:r>
+        <w:rPr>
+          <w:lang w:val="en-US"/>
+        </w:rPr>
+        <w:t>Boundary conditions</w:t>
+      </w:r>
+      <w:r>
+        <w:rPr>
+          <w:lang w:val="en-US"/>
+        </w:rPr>
+        <w:t xml:space="preserve"> for one concrete Realization</w:t>
+      </w:r>
+    </w:p>
+    <w:p>
+      <w:pPr>
+        <w:pStyle w:val="Listenabsatz"/>
+        <w:ind w:left="0"/>
+        <w:rPr>
+          <w:lang w:val="en-US"/>
+        </w:rPr>
+      </w:pPr>
+      <w:r>
+        <w:rPr>
+          <w:lang w:val="en-US"/>
+        </w:rPr>
+        <w:t>Requirements:</w:t>
+      </w:r>
+    </w:p>
+    <w:p>
+      <w:pPr>
+        <w:pStyle w:val="Listenabsatz"/>
+        <w:numPr>
+          <w:ilvl w:val="0"/>
+          <w:numId w:val="5"/>
+        </w:numPr>
+        <w:rPr>
+          <w:lang w:val="en-US"/>
+        </w:rPr>
+      </w:pPr>
+      <w:r>
+        <w:rPr>
+          <w:lang w:val="en-US"/>
+        </w:rPr>
+        <w:t>Visualization of real</w:t>
+      </w:r>
+      <w:r>
+        <w:rPr>
+          <w:lang w:val="en-US"/>
+        </w:rPr>
+        <w:t>-</w:t>
+      </w:r>
+      <w:r>
+        <w:rPr>
+          <w:lang w:val="en-US"/>
+        </w:rPr>
+        <w:t xml:space="preserve">time position and track data </w:t>
+      </w:r>
+      <w:proofErr w:type="gramStart"/>
+      <w:r>
+        <w:rPr>
+          <w:lang w:val="en-US"/>
+        </w:rPr>
+        <w:t>e.g.</w:t>
+      </w:r>
+      <w:proofErr w:type="gramEnd"/>
+      <w:r>
+        <w:rPr>
+          <w:lang w:val="en-US"/>
+        </w:rPr>
+        <w:t xml:space="preserve"> speed</w:t>
+      </w:r>
+    </w:p>
+    <w:p>
+      <w:pPr>
+        <w:pStyle w:val="Listenabsatz"/>
+        <w:numPr>
+          <w:ilvl w:val="0"/>
+          <w:numId w:val="5"/>
+        </w:numPr>
+        <w:rPr>
+          <w:lang w:val="en-US"/>
+        </w:rPr>
+      </w:pPr>
+      <w:r>
+        <w:rPr>
+          <w:lang w:val="en-US"/>
+        </w:rPr>
         <w:t xml:space="preserve">Notification </w:t>
       </w:r>
       <w:proofErr w:type="gramStart"/>
@@ -323,13 +521,7 @@
         <w:rPr>
           <w:lang w:val="en-US"/>
         </w:rPr>
-        <w:t>GPS-Position</w:t>
-      </w:r>
-      <w:r>
-        <w:rPr>
-          <w:lang w:val="en-US"/>
-        </w:rPr>
-        <w:t xml:space="preserve">: </w:t>
+        <w:t xml:space="preserve">GPS-Position: </w:t>
       </w:r>
       <w:r>
         <w:rPr>
@@ -544,6 +736,9 @@
         <w:pStyle w:val="berschrift2"/>
       </w:pPr>
       <w:r>
+        <w:t xml:space="preserve">Possible </w:t>
+      </w:r>
+      <w:r>
         <w:t>Architecture</w:t>
       </w:r>
       <w:r>
@@ -552,6 +747,74 @@
     </w:p>
     <w:p/>
     <w:p>
+      <w:r>
+        <w:rPr>
+          <w:noProof/>
+        </w:rPr>
+        <w:drawing>
+          <wp:anchor distT="0" distB="0" distL="114300" distR="114300" simplePos="0" relativeHeight="251658240" behindDoc="0" locked="0" layoutInCell="1" allowOverlap="1">
+            <wp:simplePos x="0" y="0"/>
+            <wp:positionH relativeFrom="column">
+              <wp:posOffset>3880338</wp:posOffset>
+            </wp:positionH>
+            <wp:positionV relativeFrom="paragraph">
+              <wp:posOffset>375675</wp:posOffset>
+            </wp:positionV>
+            <wp:extent cx="1824990" cy="781050"/>
+            <wp:effectExtent l="0" t="0" r="3810" b="6350"/>
+            <wp:wrapThrough wrapText="bothSides">
+              <wp:wrapPolygon edited="0">
+                <wp:start x="0" y="0"/>
+                <wp:lineTo x="0" y="21424"/>
+                <wp:lineTo x="21495" y="21424"/>
+                <wp:lineTo x="21495" y="0"/>
+                <wp:lineTo x="0" y="0"/>
+              </wp:wrapPolygon>
+            </wp:wrapThrough>
+            <wp:docPr id="1102183781" name="Grafik 1"/>
+            <wp:cNvGraphicFramePr>
+              <a:graphicFrameLocks xmlns:a="http://schemas.openxmlformats.org/drawingml/2006/main" noChangeAspect="1"/>
+            </wp:cNvGraphicFramePr>
+            <a:graphic xmlns:a="http://schemas.openxmlformats.org/drawingml/2006/main">
+              <a:graphicData uri="http://schemas.openxmlformats.org/drawingml/2006/picture">
+                <pic:pic xmlns:pic="http://schemas.openxmlformats.org/drawingml/2006/picture">
+                  <pic:nvPicPr>
+                    <pic:cNvPr id="1102183781" name="Grafik 1102183781"/>
+                    <pic:cNvPicPr/>
+                  </pic:nvPicPr>
+                  <pic:blipFill>
+                    <a:blip r:embed="rId8" cstate="print">
+                      <a:extLst>
+                        <a:ext uri="{28A0092B-C50C-407E-A947-70E740481C1C}">
+                          <a14:useLocalDpi xmlns:a14="http://schemas.microsoft.com/office/drawing/2010/main" val="0"/>
+                        </a:ext>
+                      </a:extLst>
+                    </a:blip>
+                    <a:stretch>
+                      <a:fillRect/>
+                    </a:stretch>
+                  </pic:blipFill>
+                  <pic:spPr>
+                    <a:xfrm>
+                      <a:off x="0" y="0"/>
+                      <a:ext cx="1824990" cy="781050"/>
+                    </a:xfrm>
+                    <a:prstGeom prst="rect">
+                      <a:avLst/>
+                    </a:prstGeom>
+                  </pic:spPr>
+                </pic:pic>
+              </a:graphicData>
+            </a:graphic>
+            <wp14:sizeRelH relativeFrom="page">
+              <wp14:pctWidth>0</wp14:pctWidth>
+            </wp14:sizeRelH>
+            <wp14:sizeRelV relativeFrom="page">
+              <wp14:pctHeight>0</wp14:pctHeight>
+            </wp14:sizeRelV>
+          </wp:anchor>
+        </w:drawing>
+      </w:r>
       <w:r>
         <w:rPr>
           <w:noProof/>
@@ -572,7 +835,7 @@
                     <pic:cNvPicPr/>
                   </pic:nvPicPr>
                   <pic:blipFill>
-                    <a:blip r:embed="rId7" cstate="print">
+                    <a:blip r:embed="rId9" cstate="print">
                       <a:extLst>
                         <a:ext uri="{28A0092B-C50C-407E-A947-70E740481C1C}">
                           <a14:useLocalDpi xmlns:a14="http://schemas.microsoft.com/office/drawing/2010/main" val="0"/>
@@ -601,6 +864,19 @@
     </w:p>
     <w:p>
       <w:pPr>
+        <w:rPr>
+          <w:rFonts w:asciiTheme="majorHAnsi" w:eastAsiaTheme="majorEastAsia" w:hAnsiTheme="majorHAnsi" w:cstheme="majorBidi"/>
+          <w:color w:val="2E74B5" w:themeColor="accent1" w:themeShade="BF"/>
+          <w:sz w:val="32"/>
+          <w:szCs w:val="32"/>
+        </w:rPr>
+      </w:pPr>
+      <w:r>
+        <w:br w:type="page"/>
+      </w:r>
+    </w:p>
+    <w:p>
+      <w:pPr>
         <w:pStyle w:val="berschrift1"/>
         <w:rPr>
           <w:rFonts w:asciiTheme="minorHAnsi" w:eastAsiaTheme="minorHAnsi" w:hAnsiTheme="minorHAnsi" w:cstheme="minorBidi"/>
@@ -711,11 +987,9 @@
       <w:r>
         <w:t>Conception including UML-</w:t>
       </w:r>
-      <w:proofErr w:type="spellStart"/>
-      <w:r>
-        <w:t>Diagramms</w:t>
-      </w:r>
-      <w:proofErr w:type="spellEnd"/>
+      <w:r>
+        <w:t>Diagrams</w:t>
+      </w:r>
       <w:r>
         <w:t>, Software Architecture, Data Model and Wireframes</w:t>
       </w:r>
@@ -808,30 +1082,18 @@
       <w:r>
         <w:t xml:space="preserve"> </w:t>
       </w:r>
-      <w:hyperlink r:id="rId8" w:history="1">
+      <w:hyperlink r:id="rId10" w:history="1">
         <w:r>
           <w:rPr>
             <w:rStyle w:val="Hyperlink"/>
           </w:rPr>
-          <w:t>https://www.section.io/engineering-education/getting-started-</w:t>
-        </w:r>
-        <w:r>
-          <w:rPr>
-            <w:rStyle w:val="Hyperlink"/>
-          </w:rPr>
-          <w:t>w</w:t>
-        </w:r>
-        <w:r>
-          <w:rPr>
-            <w:rStyle w:val="Hyperlink"/>
-          </w:rPr>
-          <w:t>ith-nodemcu/</w:t>
+          <w:t>https://www.section.io/engineering-education/getting-started-with-nodemcu/</w:t>
         </w:r>
       </w:hyperlink>
       <w:r>
         <w:t xml:space="preserve"> and </w:t>
       </w:r>
-      <w:hyperlink r:id="rId9" w:history="1">
+      <w:hyperlink r:id="rId11" w:history="1">
         <w:r>
           <w:rPr>
             <w:rStyle w:val="Hyperlink"/>
@@ -898,24 +1160,12 @@
       <w:r>
         <w:t xml:space="preserve"> </w:t>
       </w:r>
-      <w:hyperlink r:id="rId10" w:history="1">
+      <w:hyperlink r:id="rId12" w:history="1">
         <w:r>
           <w:rPr>
             <w:rStyle w:val="Hyperlink"/>
           </w:rPr>
-          <w:t>https://</w:t>
-        </w:r>
-        <w:r>
-          <w:rPr>
-            <w:rStyle w:val="Hyperlink"/>
-          </w:rPr>
-          <w:t>r</w:t>
-        </w:r>
-        <w:r>
-          <w:rPr>
-            <w:rStyle w:val="Hyperlink"/>
-          </w:rPr>
-          <w:t>andomnerdtutorials.com/wifimanager-with-esp8266-autoconnect-custom-parameter-and-manage-your-ssid-and-password/</w:t>
+          <w:t>https://randomnerdtutorials.com/wifimanager-with-esp8266-autoconnect-custom-parameter-and-manage-your-ssid-and-password/</w:t>
         </w:r>
       </w:hyperlink>
       <w:r>
@@ -951,7 +1201,7 @@
       <w:r>
         <w:t xml:space="preserve"> </w:t>
       </w:r>
-      <w:hyperlink r:id="rId11" w:history="1">
+      <w:hyperlink r:id="rId13" w:history="1">
         <w:r>
           <w:rPr>
             <w:rStyle w:val="Hyperlink"/>
@@ -998,7 +1248,7 @@
       <w:r>
         <w:t xml:space="preserve"> </w:t>
       </w:r>
-      <w:hyperlink r:id="rId12" w:history="1">
+      <w:hyperlink r:id="rId14" w:history="1">
         <w:r>
           <w:rPr>
             <w:rStyle w:val="Hyperlink"/>
@@ -1063,7 +1313,7 @@
       <w:r>
         <w:t xml:space="preserve"> </w:t>
       </w:r>
-      <w:hyperlink r:id="rId13" w:history="1">
+      <w:hyperlink r:id="rId15" w:history="1">
         <w:r>
           <w:rPr>
             <w:rStyle w:val="Hyperlink"/>
@@ -1111,7 +1361,7 @@
       <w:r>
         <w:t xml:space="preserve"> </w:t>
       </w:r>
-      <w:hyperlink r:id="rId14" w:history="1">
+      <w:hyperlink r:id="rId16" w:history="1">
         <w:r>
           <w:rPr>
             <w:rStyle w:val="Hyperlink"/>
@@ -1150,7 +1400,7 @@
       <w:r>
         <w:t xml:space="preserve">: </w:t>
       </w:r>
-      <w:hyperlink r:id="rId15" w:history="1">
+      <w:hyperlink r:id="rId17" w:history="1">
         <w:r>
           <w:rPr>
             <w:rStyle w:val="Hyperlink"/>
@@ -1183,7 +1433,7 @@
       <w:r>
         <w:t xml:space="preserve"> </w:t>
       </w:r>
-      <w:hyperlink r:id="rId16" w:history="1">
+      <w:hyperlink r:id="rId18" w:history="1">
         <w:r>
           <w:rPr>
             <w:rStyle w:val="Hyperlink"/>
@@ -1244,7 +1494,7 @@
       <w:r>
         <w:t xml:space="preserve"> </w:t>
       </w:r>
-      <w:hyperlink r:id="rId17" w:history="1">
+      <w:hyperlink r:id="rId19" w:history="1">
         <w:r>
           <w:rPr>
             <w:rStyle w:val="Hyperlink"/>
@@ -1311,7 +1561,7 @@
       <w:r>
         <w:t xml:space="preserve"> </w:t>
       </w:r>
-      <w:hyperlink r:id="rId18" w:history="1">
+      <w:hyperlink r:id="rId20" w:history="1">
         <w:r>
           <w:rPr>
             <w:rStyle w:val="Hyperlink"/>
@@ -1340,7 +1590,7 @@
       <w:r>
         <w:t xml:space="preserve"> </w:t>
       </w:r>
-      <w:hyperlink r:id="rId19" w:history="1">
+      <w:hyperlink r:id="rId21" w:history="1">
         <w:r>
           <w:rPr>
             <w:rStyle w:val="Hyperlink"/>
@@ -1376,7 +1626,7 @@
       <w:r>
         <w:t xml:space="preserve"> </w:t>
       </w:r>
-      <w:hyperlink r:id="rId20" w:history="1">
+      <w:hyperlink r:id="rId22" w:history="1">
         <w:r>
           <w:rPr>
             <w:rStyle w:val="Hyperlink"/>
@@ -1398,7 +1648,7 @@
     </w:p>
     <w:p>
       <w:pPr>
-        <w:pStyle w:val="berschrift1"/>
+        <w:pStyle w:val="berschrift2"/>
       </w:pPr>
       <w:r>
         <w:lastRenderedPageBreak/>
@@ -1409,9 +1659,26 @@
     <w:p>
       <w:pPr>
         <w:pStyle w:val="Listenabsatz"/>
+        <w:ind w:left="0"/>
+      </w:pPr>
+      <w:r>
+        <w:t xml:space="preserve">Programming </w:t>
+      </w:r>
+      <w:proofErr w:type="spellStart"/>
+      <w:r>
+        <w:t>MicroController</w:t>
+      </w:r>
+      <w:proofErr w:type="spellEnd"/>
+      <w:r>
+        <w:t>:</w:t>
+      </w:r>
+    </w:p>
+    <w:p>
+      <w:pPr>
+        <w:pStyle w:val="Listenabsatz"/>
         <w:numPr>
           <w:ilvl w:val="0"/>
-          <w:numId w:val="9"/>
+          <w:numId w:val="13"/>
         </w:numPr>
       </w:pPr>
       <w:proofErr w:type="spellStart"/>
@@ -1425,7 +1692,7 @@
       <w:r>
         <w:t xml:space="preserve"> </w:t>
       </w:r>
-      <w:hyperlink r:id="rId21" w:history="1">
+      <w:hyperlink r:id="rId23" w:history="1">
         <w:r>
           <w:rPr>
             <w:rStyle w:val="Hyperlink"/>
@@ -1451,14 +1718,9 @@
     <w:p>
       <w:pPr>
         <w:pStyle w:val="Listenabsatz"/>
-      </w:pPr>
-    </w:p>
-    <w:p>
-      <w:pPr>
-        <w:pStyle w:val="Listenabsatz"/>
         <w:numPr>
           <w:ilvl w:val="0"/>
-          <w:numId w:val="9"/>
+          <w:numId w:val="13"/>
         </w:numPr>
       </w:pPr>
       <w:r>
@@ -1476,13 +1738,108 @@
         <w:t xml:space="preserve"> or simulate to publish data.</w:t>
       </w:r>
     </w:p>
-    <w:p/>
-    <w:p>
+    <w:p>
+      <w:pPr>
+        <w:pStyle w:val="Listenabsatz"/>
+      </w:pPr>
+    </w:p>
+    <w:p>
+      <w:pPr>
+        <w:pStyle w:val="Listenabsatz"/>
+        <w:ind w:left="0"/>
+      </w:pPr>
       <w:proofErr w:type="spellStart"/>
       <w:r>
         <w:t>GrafanaDashBoard</w:t>
       </w:r>
       <w:proofErr w:type="spellEnd"/>
+      <w:r>
+        <w:t>:</w:t>
+      </w:r>
+    </w:p>
+    <w:p>
+      <w:pPr>
+        <w:pStyle w:val="Listenabsatz"/>
+        <w:numPr>
+          <w:ilvl w:val="0"/>
+          <w:numId w:val="14"/>
+        </w:numPr>
+      </w:pPr>
+      <w:proofErr w:type="spellStart"/>
+      <w:r>
+        <w:t>DataSource</w:t>
+      </w:r>
+      <w:proofErr w:type="spellEnd"/>
+      <w:r>
+        <w:t>: Connection to BROKER</w:t>
+      </w:r>
+    </w:p>
+    <w:p>
+      <w:pPr>
+        <w:pStyle w:val="Listenabsatz"/>
+        <w:numPr>
+          <w:ilvl w:val="0"/>
+          <w:numId w:val="14"/>
+        </w:numPr>
+      </w:pPr>
+      <w:r>
+        <w:t xml:space="preserve">Use a </w:t>
+      </w:r>
+      <w:proofErr w:type="spellStart"/>
+      <w:r>
+        <w:t>json</w:t>
+      </w:r>
+      <w:proofErr w:type="spellEnd"/>
+      <w:r>
+        <w:t xml:space="preserve"> including the key’s longitude and latitude</w:t>
+      </w:r>
+    </w:p>
+    <w:p>
+      <w:pPr>
+        <w:pStyle w:val="Listenabsatz"/>
+        <w:numPr>
+          <w:ilvl w:val="0"/>
+          <w:numId w:val="14"/>
+        </w:numPr>
+      </w:pPr>
+      <w:r>
+        <w:t xml:space="preserve">Use for </w:t>
+      </w:r>
+      <w:proofErr w:type="spellStart"/>
+      <w:r>
+        <w:t>map-Visualization:Geomap</w:t>
+      </w:r>
+      <w:proofErr w:type="spellEnd"/>
+      <w:r>
+        <w:t xml:space="preserve"> / configure the topic / configure the Map: </w:t>
+      </w:r>
+      <w:proofErr w:type="spellStart"/>
+      <w:r>
+        <w:t>MapViev</w:t>
+      </w:r>
+      <w:proofErr w:type="spellEnd"/>
+      <w:r>
+        <w:t>=Fit to data; location mode=auto; base map layer</w:t>
+      </w:r>
+      <w:r>
+        <w:sym w:font="Wingdings" w:char="F0E0"/>
+      </w:r>
+      <w:proofErr w:type="spellStart"/>
+      <w:r>
+        <w:t>layer</w:t>
+      </w:r>
+      <w:proofErr w:type="spellEnd"/>
+      <w:r>
+        <w:t xml:space="preserve"> </w:t>
+      </w:r>
+      <w:proofErr w:type="spellStart"/>
+      <w:r>
+        <w:t>typ</w:t>
+      </w:r>
+      <w:proofErr w:type="spellEnd"/>
+      <w:r>
+        <w:t xml:space="preserve"> = open street map</w:t>
+      </w:r>
     </w:p>
     <w:p>
       <w:r>
@@ -1505,7 +1862,7 @@
                     <pic:cNvPicPr/>
                   </pic:nvPicPr>
                   <pic:blipFill>
-                    <a:blip r:embed="rId22" cstate="print">
+                    <a:blip r:embed="rId24" cstate="print">
                       <a:extLst>
                         <a:ext uri="{28A0092B-C50C-407E-A947-70E740481C1C}">
                           <a14:useLocalDpi xmlns:a14="http://schemas.microsoft.com/office/drawing/2010/main" val="0"/>
@@ -1542,128 +1899,25 @@
         <w:jc w:val="both"/>
       </w:pPr>
       <w:r>
-        <w:t>Hints:</w:t>
-      </w:r>
-    </w:p>
-    <w:p>
-      <w:pPr>
-        <w:pStyle w:val="Listenabsatz"/>
-        <w:numPr>
-          <w:ilvl w:val="0"/>
-          <w:numId w:val="6"/>
-        </w:numPr>
+        <w:t>Test Environment for Teacher</w:t>
+      </w:r>
+      <w:r>
+        <w:t xml:space="preserve">: </w:t>
+      </w:r>
+      <w:proofErr w:type="spellStart"/>
+      <w:r>
+        <w:t>toDo</w:t>
+      </w:r>
+      <w:proofErr w:type="spellEnd"/>
+    </w:p>
+    <w:p>
+      <w:pPr>
         <w:jc w:val="both"/>
       </w:pPr>
-      <w:proofErr w:type="spellStart"/>
-      <w:r>
-        <w:t>DataSource</w:t>
-      </w:r>
-      <w:proofErr w:type="spellEnd"/>
-      <w:r>
-        <w:t>: Connection to BROKER</w:t>
-      </w:r>
-    </w:p>
-    <w:p>
-      <w:pPr>
-        <w:pStyle w:val="Listenabsatz"/>
-        <w:numPr>
-          <w:ilvl w:val="0"/>
-          <w:numId w:val="6"/>
-        </w:numPr>
-        <w:jc w:val="both"/>
-      </w:pPr>
-      <w:r>
-        <w:t xml:space="preserve">Use a </w:t>
-      </w:r>
-      <w:proofErr w:type="spellStart"/>
-      <w:r>
-        <w:t>json</w:t>
-      </w:r>
-      <w:proofErr w:type="spellEnd"/>
-      <w:r>
-        <w:t xml:space="preserve"> including the key’s longitude and latitude</w:t>
-      </w:r>
-    </w:p>
-    <w:p>
-      <w:pPr>
-        <w:pStyle w:val="Listenabsatz"/>
-        <w:numPr>
-          <w:ilvl w:val="0"/>
-          <w:numId w:val="6"/>
-        </w:numPr>
-        <w:jc w:val="both"/>
-      </w:pPr>
-      <w:r>
-        <w:t xml:space="preserve">Use for </w:t>
-      </w:r>
-      <w:proofErr w:type="spellStart"/>
-      <w:r>
-        <w:t>map-Visualization:Geomap</w:t>
-      </w:r>
-      <w:proofErr w:type="spellEnd"/>
-      <w:r>
-        <w:t xml:space="preserve"> / configure the topic / configure the Map: </w:t>
-      </w:r>
-      <w:proofErr w:type="spellStart"/>
-      <w:r>
-        <w:t>MapViev</w:t>
-      </w:r>
-      <w:proofErr w:type="spellEnd"/>
-      <w:r>
-        <w:t>=Fit to data; location mode=auto;</w:t>
-      </w:r>
-      <w:r>
-        <w:t xml:space="preserve"> base map layer</w:t>
-      </w:r>
-      <w:r>
-        <w:sym w:font="Wingdings" w:char="F0E0"/>
-      </w:r>
-      <w:proofErr w:type="spellStart"/>
-      <w:r>
-        <w:t>layer</w:t>
-      </w:r>
-      <w:proofErr w:type="spellEnd"/>
-      <w:r>
-        <w:t xml:space="preserve"> </w:t>
-      </w:r>
-      <w:proofErr w:type="spellStart"/>
-      <w:r>
-        <w:t>typ</w:t>
-      </w:r>
-      <w:proofErr w:type="spellEnd"/>
-      <w:r>
-        <w:t xml:space="preserve"> = open street map</w:t>
-      </w:r>
-    </w:p>
-    <w:p>
-      <w:pPr>
-        <w:jc w:val="both"/>
-      </w:pPr>
-    </w:p>
-    <w:p>
-      <w:pPr>
-        <w:jc w:val="both"/>
-      </w:pPr>
-      <w:r>
-        <w:t>Test Environment for Teacher</w:t>
-      </w:r>
-      <w:r>
-        <w:t xml:space="preserve">: </w:t>
-      </w:r>
-      <w:proofErr w:type="spellStart"/>
-      <w:r>
-        <w:t>toDo</w:t>
-      </w:r>
-      <w:proofErr w:type="spellEnd"/>
-    </w:p>
-    <w:p>
-      <w:pPr>
-        <w:jc w:val="both"/>
-      </w:pPr>
     </w:p>
     <w:sectPr>
-      <w:footerReference w:type="even" r:id="rId23"/>
-      <w:footerReference w:type="default" r:id="rId24"/>
+      <w:footerReference w:type="even" r:id="rId25"/>
+      <w:footerReference w:type="default" r:id="rId26"/>
       <w:pgSz w:w="11906" w:h="16838"/>
       <w:pgMar w:top="1440" w:right="1440" w:bottom="1440" w:left="1440" w:header="708" w:footer="708" w:gutter="0"/>
       <w:cols w:space="708"/>
@@ -1955,6 +2209,118 @@
     </w:lvl>
   </w:abstractNum>
   <w:abstractNum w:abstractNumId="1" w15:restartNumberingAfterBreak="0">
+    <w:nsid w:val="034524ED"/>
+    <w:multiLevelType w:val="hybridMultilevel"/>
+    <w:tmpl w:val="69A8B90C"/>
+    <w:lvl w:ilvl="0" w:tplc="13F4CC38">
+      <w:numFmt w:val="bullet"/>
+      <w:lvlText w:val="-"/>
+      <w:lvlJc w:val="left"/>
+      <w:pPr>
+        <w:ind w:left="720" w:hanging="360"/>
+      </w:pPr>
+      <w:rPr>
+        <w:rFonts w:ascii="Calibri" w:eastAsiaTheme="minorHAnsi" w:hAnsi="Calibri" w:cs="Calibri" w:hint="default"/>
+      </w:rPr>
+    </w:lvl>
+    <w:lvl w:ilvl="1" w:tplc="FFFFFFFF" w:tentative="1">
+      <w:start w:val="1"/>
+      <w:numFmt w:val="bullet"/>
+      <w:lvlText w:val="o"/>
+      <w:lvlJc w:val="left"/>
+      <w:pPr>
+        <w:ind w:left="1440" w:hanging="360"/>
+      </w:pPr>
+      <w:rPr>
+        <w:rFonts w:ascii="Courier New" w:hAnsi="Courier New" w:cs="Courier New" w:hint="default"/>
+      </w:rPr>
+    </w:lvl>
+    <w:lvl w:ilvl="2" w:tplc="FFFFFFFF" w:tentative="1">
+      <w:start w:val="1"/>
+      <w:numFmt w:val="bullet"/>
+      <w:lvlText w:val=""/>
+      <w:lvlJc w:val="left"/>
+      <w:pPr>
+        <w:ind w:left="2160" w:hanging="360"/>
+      </w:pPr>
+      <w:rPr>
+        <w:rFonts w:ascii="Wingdings" w:hAnsi="Wingdings" w:hint="default"/>
+      </w:rPr>
+    </w:lvl>
+    <w:lvl w:ilvl="3" w:tplc="FFFFFFFF" w:tentative="1">
+      <w:start w:val="1"/>
+      <w:numFmt w:val="bullet"/>
+      <w:lvlText w:val=""/>
+      <w:lvlJc w:val="left"/>
+      <w:pPr>
+        <w:ind w:left="2880" w:hanging="360"/>
+      </w:pPr>
+      <w:rPr>
+        <w:rFonts w:ascii="Symbol" w:hAnsi="Symbol" w:hint="default"/>
+      </w:rPr>
+    </w:lvl>
+    <w:lvl w:ilvl="4" w:tplc="FFFFFFFF" w:tentative="1">
+      <w:start w:val="1"/>
+      <w:numFmt w:val="bullet"/>
+      <w:lvlText w:val="o"/>
+      <w:lvlJc w:val="left"/>
+      <w:pPr>
+        <w:ind w:left="3600" w:hanging="360"/>
+      </w:pPr>
+      <w:rPr>
+        <w:rFonts w:ascii="Courier New" w:hAnsi="Courier New" w:cs="Courier New" w:hint="default"/>
+      </w:rPr>
+    </w:lvl>
+    <w:lvl w:ilvl="5" w:tplc="FFFFFFFF" w:tentative="1">
+      <w:start w:val="1"/>
+      <w:numFmt w:val="bullet"/>
+      <w:lvlText w:val=""/>
+      <w:lvlJc w:val="left"/>
+      <w:pPr>
+        <w:ind w:left="4320" w:hanging="360"/>
+      </w:pPr>
+      <w:rPr>
+        <w:rFonts w:ascii="Wingdings" w:hAnsi="Wingdings" w:hint="default"/>
+      </w:rPr>
+    </w:lvl>
+    <w:lvl w:ilvl="6" w:tplc="FFFFFFFF" w:tentative="1">
+      <w:start w:val="1"/>
+      <w:numFmt w:val="bullet"/>
+      <w:lvlText w:val=""/>
+      <w:lvlJc w:val="left"/>
+      <w:pPr>
+        <w:ind w:left="5040" w:hanging="360"/>
+      </w:pPr>
+      <w:rPr>
+        <w:rFonts w:ascii="Symbol" w:hAnsi="Symbol" w:hint="default"/>
+      </w:rPr>
+    </w:lvl>
+    <w:lvl w:ilvl="7" w:tplc="FFFFFFFF" w:tentative="1">
+      <w:start w:val="1"/>
+      <w:numFmt w:val="bullet"/>
+      <w:lvlText w:val="o"/>
+      <w:lvlJc w:val="left"/>
+      <w:pPr>
+        <w:ind w:left="5760" w:hanging="360"/>
+      </w:pPr>
+      <w:rPr>
+        <w:rFonts w:ascii="Courier New" w:hAnsi="Courier New" w:cs="Courier New" w:hint="default"/>
+      </w:rPr>
+    </w:lvl>
+    <w:lvl w:ilvl="8" w:tplc="FFFFFFFF" w:tentative="1">
+      <w:start w:val="1"/>
+      <w:numFmt w:val="bullet"/>
+      <w:lvlText w:val=""/>
+      <w:lvlJc w:val="left"/>
+      <w:pPr>
+        <w:ind w:left="6480" w:hanging="360"/>
+      </w:pPr>
+      <w:rPr>
+        <w:rFonts w:ascii="Wingdings" w:hAnsi="Wingdings" w:hint="default"/>
+      </w:rPr>
+    </w:lvl>
+  </w:abstractNum>
+  <w:abstractNum w:abstractNumId="2" w15:restartNumberingAfterBreak="0">
     <w:nsid w:val="0624384B"/>
     <w:multiLevelType w:val="hybridMultilevel"/>
     <w:tmpl w:val="DEA4E45E"/>
@@ -2043,7 +2409,120 @@
       </w:pPr>
     </w:lvl>
   </w:abstractNum>
-  <w:abstractNum w:abstractNumId="2" w15:restartNumberingAfterBreak="0">
+  <w:abstractNum w:abstractNumId="3" w15:restartNumberingAfterBreak="0">
+    <w:nsid w:val="09466B63"/>
+    <w:multiLevelType w:val="hybridMultilevel"/>
+    <w:tmpl w:val="15B64732"/>
+    <w:lvl w:ilvl="0" w:tplc="04070001">
+      <w:start w:val="1"/>
+      <w:numFmt w:val="bullet"/>
+      <w:lvlText w:val=""/>
+      <w:lvlJc w:val="left"/>
+      <w:pPr>
+        <w:ind w:left="720" w:hanging="360"/>
+      </w:pPr>
+      <w:rPr>
+        <w:rFonts w:ascii="Symbol" w:hAnsi="Symbol" w:hint="default"/>
+      </w:rPr>
+    </w:lvl>
+    <w:lvl w:ilvl="1" w:tplc="04070003" w:tentative="1">
+      <w:start w:val="1"/>
+      <w:numFmt w:val="bullet"/>
+      <w:lvlText w:val="o"/>
+      <w:lvlJc w:val="left"/>
+      <w:pPr>
+        <w:ind w:left="1440" w:hanging="360"/>
+      </w:pPr>
+      <w:rPr>
+        <w:rFonts w:ascii="Courier New" w:hAnsi="Courier New" w:cs="Courier New" w:hint="default"/>
+      </w:rPr>
+    </w:lvl>
+    <w:lvl w:ilvl="2" w:tplc="04070005" w:tentative="1">
+      <w:start w:val="1"/>
+      <w:numFmt w:val="bullet"/>
+      <w:lvlText w:val=""/>
+      <w:lvlJc w:val="left"/>
+      <w:pPr>
+        <w:ind w:left="2160" w:hanging="360"/>
+      </w:pPr>
+      <w:rPr>
+        <w:rFonts w:ascii="Wingdings" w:hAnsi="Wingdings" w:hint="default"/>
+      </w:rPr>
+    </w:lvl>
+    <w:lvl w:ilvl="3" w:tplc="04070001" w:tentative="1">
+      <w:start w:val="1"/>
+      <w:numFmt w:val="bullet"/>
+      <w:lvlText w:val=""/>
+      <w:lvlJc w:val="left"/>
+      <w:pPr>
+        <w:ind w:left="2880" w:hanging="360"/>
+      </w:pPr>
+      <w:rPr>
+        <w:rFonts w:ascii="Symbol" w:hAnsi="Symbol" w:hint="default"/>
+      </w:rPr>
+    </w:lvl>
+    <w:lvl w:ilvl="4" w:tplc="04070003" w:tentative="1">
+      <w:start w:val="1"/>
+      <w:numFmt w:val="bullet"/>
+      <w:lvlText w:val="o"/>
+      <w:lvlJc w:val="left"/>
+      <w:pPr>
+        <w:ind w:left="3600" w:hanging="360"/>
+      </w:pPr>
+      <w:rPr>
+        <w:rFonts w:ascii="Courier New" w:hAnsi="Courier New" w:cs="Courier New" w:hint="default"/>
+      </w:rPr>
+    </w:lvl>
+    <w:lvl w:ilvl="5" w:tplc="04070005" w:tentative="1">
+      <w:start w:val="1"/>
+      <w:numFmt w:val="bullet"/>
+      <w:lvlText w:val=""/>
+      <w:lvlJc w:val="left"/>
+      <w:pPr>
+        <w:ind w:left="4320" w:hanging="360"/>
+      </w:pPr>
+      <w:rPr>
+        <w:rFonts w:ascii="Wingdings" w:hAnsi="Wingdings" w:hint="default"/>
+      </w:rPr>
+    </w:lvl>
+    <w:lvl w:ilvl="6" w:tplc="04070001" w:tentative="1">
+      <w:start w:val="1"/>
+      <w:numFmt w:val="bullet"/>
+      <w:lvlText w:val=""/>
+      <w:lvlJc w:val="left"/>
+      <w:pPr>
+        <w:ind w:left="5040" w:hanging="360"/>
+      </w:pPr>
+      <w:rPr>
+        <w:rFonts w:ascii="Symbol" w:hAnsi="Symbol" w:hint="default"/>
+      </w:rPr>
+    </w:lvl>
+    <w:lvl w:ilvl="7" w:tplc="04070003" w:tentative="1">
+      <w:start w:val="1"/>
+      <w:numFmt w:val="bullet"/>
+      <w:lvlText w:val="o"/>
+      <w:lvlJc w:val="left"/>
+      <w:pPr>
+        <w:ind w:left="5760" w:hanging="360"/>
+      </w:pPr>
+      <w:rPr>
+        <w:rFonts w:ascii="Courier New" w:hAnsi="Courier New" w:cs="Courier New" w:hint="default"/>
+      </w:rPr>
+    </w:lvl>
+    <w:lvl w:ilvl="8" w:tplc="04070005" w:tentative="1">
+      <w:start w:val="1"/>
+      <w:numFmt w:val="bullet"/>
+      <w:lvlText w:val=""/>
+      <w:lvlJc w:val="left"/>
+      <w:pPr>
+        <w:ind w:left="6480" w:hanging="360"/>
+      </w:pPr>
+      <w:rPr>
+        <w:rFonts w:ascii="Wingdings" w:hAnsi="Wingdings" w:hint="default"/>
+      </w:rPr>
+    </w:lvl>
+  </w:abstractNum>
+  <w:abstractNum w:abstractNumId="4" w15:restartNumberingAfterBreak="0">
     <w:nsid w:val="107B7D3F"/>
     <w:multiLevelType w:val="hybridMultilevel"/>
     <w:tmpl w:val="3DD0B6DC"/>
@@ -2155,7 +2634,119 @@
       </w:rPr>
     </w:lvl>
   </w:abstractNum>
-  <w:abstractNum w:abstractNumId="3" w15:restartNumberingAfterBreak="0">
+  <w:abstractNum w:abstractNumId="5" w15:restartNumberingAfterBreak="0">
+    <w:nsid w:val="109029B1"/>
+    <w:multiLevelType w:val="hybridMultilevel"/>
+    <w:tmpl w:val="578E4266"/>
+    <w:lvl w:ilvl="0" w:tplc="13F4CC38">
+      <w:numFmt w:val="bullet"/>
+      <w:lvlText w:val="-"/>
+      <w:lvlJc w:val="left"/>
+      <w:pPr>
+        <w:ind w:left="720" w:hanging="360"/>
+      </w:pPr>
+      <w:rPr>
+        <w:rFonts w:ascii="Calibri" w:eastAsiaTheme="minorHAnsi" w:hAnsi="Calibri" w:cs="Calibri" w:hint="default"/>
+      </w:rPr>
+    </w:lvl>
+    <w:lvl w:ilvl="1" w:tplc="04070003" w:tentative="1">
+      <w:start w:val="1"/>
+      <w:numFmt w:val="bullet"/>
+      <w:lvlText w:val="o"/>
+      <w:lvlJc w:val="left"/>
+      <w:pPr>
+        <w:ind w:left="1440" w:hanging="360"/>
+      </w:pPr>
+      <w:rPr>
+        <w:rFonts w:ascii="Courier New" w:hAnsi="Courier New" w:cs="Courier New" w:hint="default"/>
+      </w:rPr>
+    </w:lvl>
+    <w:lvl w:ilvl="2" w:tplc="04070005" w:tentative="1">
+      <w:start w:val="1"/>
+      <w:numFmt w:val="bullet"/>
+      <w:lvlText w:val=""/>
+      <w:lvlJc w:val="left"/>
+      <w:pPr>
+        <w:ind w:left="2160" w:hanging="360"/>
+      </w:pPr>
+      <w:rPr>
+        <w:rFonts w:ascii="Wingdings" w:hAnsi="Wingdings" w:hint="default"/>
+      </w:rPr>
+    </w:lvl>
+    <w:lvl w:ilvl="3" w:tplc="04070001" w:tentative="1">
+      <w:start w:val="1"/>
+      <w:numFmt w:val="bullet"/>
+      <w:lvlText w:val=""/>
+      <w:lvlJc w:val="left"/>
+      <w:pPr>
+        <w:ind w:left="2880" w:hanging="360"/>
+      </w:pPr>
+      <w:rPr>
+        <w:rFonts w:ascii="Symbol" w:hAnsi="Symbol" w:hint="default"/>
+      </w:rPr>
+    </w:lvl>
+    <w:lvl w:ilvl="4" w:tplc="04070003" w:tentative="1">
+      <w:start w:val="1"/>
+      <w:numFmt w:val="bullet"/>
+      <w:lvlText w:val="o"/>
+      <w:lvlJc w:val="left"/>
+      <w:pPr>
+        <w:ind w:left="3600" w:hanging="360"/>
+      </w:pPr>
+      <w:rPr>
+        <w:rFonts w:ascii="Courier New" w:hAnsi="Courier New" w:cs="Courier New" w:hint="default"/>
+      </w:rPr>
+    </w:lvl>
+    <w:lvl w:ilvl="5" w:tplc="04070005" w:tentative="1">
+      <w:start w:val="1"/>
+      <w:numFmt w:val="bullet"/>
+      <w:lvlText w:val=""/>
+      <w:lvlJc w:val="left"/>
+      <w:pPr>
+        <w:ind w:left="4320" w:hanging="360"/>
+      </w:pPr>
+      <w:rPr>
+        <w:rFonts w:ascii="Wingdings" w:hAnsi="Wingdings" w:hint="default"/>
+      </w:rPr>
+    </w:lvl>
+    <w:lvl w:ilvl="6" w:tplc="04070001" w:tentative="1">
+      <w:start w:val="1"/>
+      <w:numFmt w:val="bullet"/>
+      <w:lvlText w:val=""/>
+      <w:lvlJc w:val="left"/>
+      <w:pPr>
+        <w:ind w:left="5040" w:hanging="360"/>
+      </w:pPr>
+      <w:rPr>
+        <w:rFonts w:ascii="Symbol" w:hAnsi="Symbol" w:hint="default"/>
+      </w:rPr>
+    </w:lvl>
+    <w:lvl w:ilvl="7" w:tplc="04070003" w:tentative="1">
+      <w:start w:val="1"/>
+      <w:numFmt w:val="bullet"/>
+      <w:lvlText w:val="o"/>
+      <w:lvlJc w:val="left"/>
+      <w:pPr>
+        <w:ind w:left="5760" w:hanging="360"/>
+      </w:pPr>
+      <w:rPr>
+        <w:rFonts w:ascii="Courier New" w:hAnsi="Courier New" w:cs="Courier New" w:hint="default"/>
+      </w:rPr>
+    </w:lvl>
+    <w:lvl w:ilvl="8" w:tplc="04070005" w:tentative="1">
+      <w:start w:val="1"/>
+      <w:numFmt w:val="bullet"/>
+      <w:lvlText w:val=""/>
+      <w:lvlJc w:val="left"/>
+      <w:pPr>
+        <w:ind w:left="6480" w:hanging="360"/>
+      </w:pPr>
+      <w:rPr>
+        <w:rFonts w:ascii="Wingdings" w:hAnsi="Wingdings" w:hint="default"/>
+      </w:rPr>
+    </w:lvl>
+  </w:abstractNum>
+  <w:abstractNum w:abstractNumId="6" w15:restartNumberingAfterBreak="0">
     <w:nsid w:val="24AD3FF3"/>
     <w:multiLevelType w:val="hybridMultilevel"/>
     <w:tmpl w:val="2708D502"/>
@@ -2267,7 +2858,232 @@
       </w:rPr>
     </w:lvl>
   </w:abstractNum>
-  <w:abstractNum w:abstractNumId="4" w15:restartNumberingAfterBreak="0">
+  <w:abstractNum w:abstractNumId="7" w15:restartNumberingAfterBreak="0">
+    <w:nsid w:val="2C504345"/>
+    <w:multiLevelType w:val="hybridMultilevel"/>
+    <w:tmpl w:val="EC36996C"/>
+    <w:lvl w:ilvl="0" w:tplc="13F4CC38">
+      <w:numFmt w:val="bullet"/>
+      <w:lvlText w:val="-"/>
+      <w:lvlJc w:val="left"/>
+      <w:pPr>
+        <w:ind w:left="720" w:hanging="360"/>
+      </w:pPr>
+      <w:rPr>
+        <w:rFonts w:ascii="Calibri" w:eastAsiaTheme="minorHAnsi" w:hAnsi="Calibri" w:cs="Calibri" w:hint="default"/>
+      </w:rPr>
+    </w:lvl>
+    <w:lvl w:ilvl="1" w:tplc="04070003" w:tentative="1">
+      <w:start w:val="1"/>
+      <w:numFmt w:val="bullet"/>
+      <w:lvlText w:val="o"/>
+      <w:lvlJc w:val="left"/>
+      <w:pPr>
+        <w:ind w:left="1440" w:hanging="360"/>
+      </w:pPr>
+      <w:rPr>
+        <w:rFonts w:ascii="Courier New" w:hAnsi="Courier New" w:cs="Courier New" w:hint="default"/>
+      </w:rPr>
+    </w:lvl>
+    <w:lvl w:ilvl="2" w:tplc="04070005" w:tentative="1">
+      <w:start w:val="1"/>
+      <w:numFmt w:val="bullet"/>
+      <w:lvlText w:val=""/>
+      <w:lvlJc w:val="left"/>
+      <w:pPr>
+        <w:ind w:left="2160" w:hanging="360"/>
+      </w:pPr>
+      <w:rPr>
+        <w:rFonts w:ascii="Wingdings" w:hAnsi="Wingdings" w:hint="default"/>
+      </w:rPr>
+    </w:lvl>
+    <w:lvl w:ilvl="3" w:tplc="04070001" w:tentative="1">
+      <w:start w:val="1"/>
+      <w:numFmt w:val="bullet"/>
+      <w:lvlText w:val=""/>
+      <w:lvlJc w:val="left"/>
+      <w:pPr>
+        <w:ind w:left="2880" w:hanging="360"/>
+      </w:pPr>
+      <w:rPr>
+        <w:rFonts w:ascii="Symbol" w:hAnsi="Symbol" w:hint="default"/>
+      </w:rPr>
+    </w:lvl>
+    <w:lvl w:ilvl="4" w:tplc="04070003" w:tentative="1">
+      <w:start w:val="1"/>
+      <w:numFmt w:val="bullet"/>
+      <w:lvlText w:val="o"/>
+      <w:lvlJc w:val="left"/>
+      <w:pPr>
+        <w:ind w:left="3600" w:hanging="360"/>
+      </w:pPr>
+      <w:rPr>
+        <w:rFonts w:ascii="Courier New" w:hAnsi="Courier New" w:cs="Courier New" w:hint="default"/>
+      </w:rPr>
+    </w:lvl>
+    <w:lvl w:ilvl="5" w:tplc="04070005" w:tentative="1">
+      <w:start w:val="1"/>
+      <w:numFmt w:val="bullet"/>
+      <w:lvlText w:val=""/>
+      <w:lvlJc w:val="left"/>
+      <w:pPr>
+        <w:ind w:left="4320" w:hanging="360"/>
+      </w:pPr>
+      <w:rPr>
+        <w:rFonts w:ascii="Wingdings" w:hAnsi="Wingdings" w:hint="default"/>
+      </w:rPr>
+    </w:lvl>
+    <w:lvl w:ilvl="6" w:tplc="04070001" w:tentative="1">
+      <w:start w:val="1"/>
+      <w:numFmt w:val="bullet"/>
+      <w:lvlText w:val=""/>
+      <w:lvlJc w:val="left"/>
+      <w:pPr>
+        <w:ind w:left="5040" w:hanging="360"/>
+      </w:pPr>
+      <w:rPr>
+        <w:rFonts w:ascii="Symbol" w:hAnsi="Symbol" w:hint="default"/>
+      </w:rPr>
+    </w:lvl>
+    <w:lvl w:ilvl="7" w:tplc="04070003" w:tentative="1">
+      <w:start w:val="1"/>
+      <w:numFmt w:val="bullet"/>
+      <w:lvlText w:val="o"/>
+      <w:lvlJc w:val="left"/>
+      <w:pPr>
+        <w:ind w:left="5760" w:hanging="360"/>
+      </w:pPr>
+      <w:rPr>
+        <w:rFonts w:ascii="Courier New" w:hAnsi="Courier New" w:cs="Courier New" w:hint="default"/>
+      </w:rPr>
+    </w:lvl>
+    <w:lvl w:ilvl="8" w:tplc="04070005" w:tentative="1">
+      <w:start w:val="1"/>
+      <w:numFmt w:val="bullet"/>
+      <w:lvlText w:val=""/>
+      <w:lvlJc w:val="left"/>
+      <w:pPr>
+        <w:ind w:left="6480" w:hanging="360"/>
+      </w:pPr>
+      <w:rPr>
+        <w:rFonts w:ascii="Wingdings" w:hAnsi="Wingdings" w:hint="default"/>
+      </w:rPr>
+    </w:lvl>
+  </w:abstractNum>
+  <w:abstractNum w:abstractNumId="8" w15:restartNumberingAfterBreak="0">
+    <w:nsid w:val="3FED1FA1"/>
+    <w:multiLevelType w:val="hybridMultilevel"/>
+    <w:tmpl w:val="3FF2983C"/>
+    <w:lvl w:ilvl="0" w:tplc="04070001">
+      <w:start w:val="1"/>
+      <w:numFmt w:val="bullet"/>
+      <w:lvlText w:val=""/>
+      <w:lvlJc w:val="left"/>
+      <w:pPr>
+        <w:ind w:left="720" w:hanging="360"/>
+      </w:pPr>
+      <w:rPr>
+        <w:rFonts w:ascii="Symbol" w:hAnsi="Symbol" w:hint="default"/>
+      </w:rPr>
+    </w:lvl>
+    <w:lvl w:ilvl="1" w:tplc="04070003" w:tentative="1">
+      <w:start w:val="1"/>
+      <w:numFmt w:val="bullet"/>
+      <w:lvlText w:val="o"/>
+      <w:lvlJc w:val="left"/>
+      <w:pPr>
+        <w:ind w:left="1440" w:hanging="360"/>
+      </w:pPr>
+      <w:rPr>
+        <w:rFonts w:ascii="Courier New" w:hAnsi="Courier New" w:cs="Courier New" w:hint="default"/>
+      </w:rPr>
+    </w:lvl>
+    <w:lvl w:ilvl="2" w:tplc="04070005" w:tentative="1">
+      <w:start w:val="1"/>
+      <w:numFmt w:val="bullet"/>
+      <w:lvlText w:val=""/>
+      <w:lvlJc w:val="left"/>
+      <w:pPr>
+        <w:ind w:left="2160" w:hanging="360"/>
+      </w:pPr>
+      <w:rPr>
+        <w:rFonts w:ascii="Wingdings" w:hAnsi="Wingdings" w:hint="default"/>
+      </w:rPr>
+    </w:lvl>
+    <w:lvl w:ilvl="3" w:tplc="04070001" w:tentative="1">
+      <w:start w:val="1"/>
+      <w:numFmt w:val="bullet"/>
+      <w:lvlText w:val=""/>
+      <w:lvlJc w:val="left"/>
+      <w:pPr>
+        <w:ind w:left="2880" w:hanging="360"/>
+      </w:pPr>
+      <w:rPr>
+        <w:rFonts w:ascii="Symbol" w:hAnsi="Symbol" w:hint="default"/>
+      </w:rPr>
+    </w:lvl>
+    <w:lvl w:ilvl="4" w:tplc="04070003" w:tentative="1">
+      <w:start w:val="1"/>
+      <w:numFmt w:val="bullet"/>
+      <w:lvlText w:val="o"/>
+      <w:lvlJc w:val="left"/>
+      <w:pPr>
+        <w:ind w:left="3600" w:hanging="360"/>
+      </w:pPr>
+      <w:rPr>
+        <w:rFonts w:ascii="Courier New" w:hAnsi="Courier New" w:cs="Courier New" w:hint="default"/>
+      </w:rPr>
+    </w:lvl>
+    <w:lvl w:ilvl="5" w:tplc="04070005" w:tentative="1">
+      <w:start w:val="1"/>
+      <w:numFmt w:val="bullet"/>
+      <w:lvlText w:val=""/>
+      <w:lvlJc w:val="left"/>
+      <w:pPr>
+        <w:ind w:left="4320" w:hanging="360"/>
+      </w:pPr>
+      <w:rPr>
+        <w:rFonts w:ascii="Wingdings" w:hAnsi="Wingdings" w:hint="default"/>
+      </w:rPr>
+    </w:lvl>
+    <w:lvl w:ilvl="6" w:tplc="04070001" w:tentative="1">
+      <w:start w:val="1"/>
+      <w:numFmt w:val="bullet"/>
+      <w:lvlText w:val=""/>
+      <w:lvlJc w:val="left"/>
+      <w:pPr>
+        <w:ind w:left="5040" w:hanging="360"/>
+      </w:pPr>
+      <w:rPr>
+        <w:rFonts w:ascii="Symbol" w:hAnsi="Symbol" w:hint="default"/>
+      </w:rPr>
+    </w:lvl>
+    <w:lvl w:ilvl="7" w:tplc="04070003" w:tentative="1">
+      <w:start w:val="1"/>
+      <w:numFmt w:val="bullet"/>
+      <w:lvlText w:val="o"/>
+      <w:lvlJc w:val="left"/>
+      <w:pPr>
+        <w:ind w:left="5760" w:hanging="360"/>
+      </w:pPr>
+      <w:rPr>
+        <w:rFonts w:ascii="Courier New" w:hAnsi="Courier New" w:cs="Courier New" w:hint="default"/>
+      </w:rPr>
+    </w:lvl>
+    <w:lvl w:ilvl="8" w:tplc="04070005" w:tentative="1">
+      <w:start w:val="1"/>
+      <w:numFmt w:val="bullet"/>
+      <w:lvlText w:val=""/>
+      <w:lvlJc w:val="left"/>
+      <w:pPr>
+        <w:ind w:left="6480" w:hanging="360"/>
+      </w:pPr>
+      <w:rPr>
+        <w:rFonts w:ascii="Wingdings" w:hAnsi="Wingdings" w:hint="default"/>
+      </w:rPr>
+    </w:lvl>
+  </w:abstractNum>
+  <w:abstractNum w:abstractNumId="9" w15:restartNumberingAfterBreak="0">
     <w:nsid w:val="49115441"/>
     <w:multiLevelType w:val="hybridMultilevel"/>
     <w:tmpl w:val="F5240526"/>
@@ -2353,7 +3169,7 @@
       </w:pPr>
     </w:lvl>
   </w:abstractNum>
-  <w:abstractNum w:abstractNumId="5" w15:restartNumberingAfterBreak="0">
+  <w:abstractNum w:abstractNumId="10" w15:restartNumberingAfterBreak="0">
     <w:nsid w:val="558C2DA6"/>
     <w:multiLevelType w:val="hybridMultilevel"/>
     <w:tmpl w:val="D0503DE0"/>
@@ -2465,7 +3281,7 @@
       </w:rPr>
     </w:lvl>
   </w:abstractNum>
-  <w:abstractNum w:abstractNumId="6" w15:restartNumberingAfterBreak="0">
+  <w:abstractNum w:abstractNumId="11" w15:restartNumberingAfterBreak="0">
     <w:nsid w:val="5A4D154C"/>
     <w:multiLevelType w:val="hybridMultilevel"/>
     <w:tmpl w:val="76204E02"/>
@@ -2577,7 +3393,7 @@
       </w:rPr>
     </w:lvl>
   </w:abstractNum>
-  <w:abstractNum w:abstractNumId="7" w15:restartNumberingAfterBreak="0">
+  <w:abstractNum w:abstractNumId="12" w15:restartNumberingAfterBreak="0">
     <w:nsid w:val="71661320"/>
     <w:multiLevelType w:val="hybridMultilevel"/>
     <w:tmpl w:val="E72AB658"/>
@@ -2663,7 +3479,7 @@
       </w:pPr>
     </w:lvl>
   </w:abstractNum>
-  <w:abstractNum w:abstractNumId="8" w15:restartNumberingAfterBreak="0">
+  <w:abstractNum w:abstractNumId="13" w15:restartNumberingAfterBreak="0">
     <w:nsid w:val="7A653605"/>
     <w:multiLevelType w:val="hybridMultilevel"/>
     <w:tmpl w:val="1F961968"/>
@@ -2753,31 +3569,46 @@
     </w:lvl>
   </w:abstractNum>
   <w:num w:numId="1" w16cid:durableId="1678653922">
-    <w:abstractNumId w:val="8"/>
+    <w:abstractNumId w:val="13"/>
   </w:num>
   <w:num w:numId="2" w16cid:durableId="1774322029">
-    <w:abstractNumId w:val="1"/>
+    <w:abstractNumId w:val="2"/>
   </w:num>
   <w:num w:numId="3" w16cid:durableId="655036279">
-    <w:abstractNumId w:val="3"/>
+    <w:abstractNumId w:val="6"/>
   </w:num>
   <w:num w:numId="4" w16cid:durableId="898051109">
-    <w:abstractNumId w:val="5"/>
+    <w:abstractNumId w:val="10"/>
   </w:num>
   <w:num w:numId="5" w16cid:durableId="903028557">
     <w:abstractNumId w:val="0"/>
   </w:num>
   <w:num w:numId="6" w16cid:durableId="792214663">
-    <w:abstractNumId w:val="6"/>
+    <w:abstractNumId w:val="11"/>
   </w:num>
   <w:num w:numId="7" w16cid:durableId="765224798">
+    <w:abstractNumId w:val="9"/>
+  </w:num>
+  <w:num w:numId="8" w16cid:durableId="824249627">
+    <w:abstractNumId w:val="12"/>
+  </w:num>
+  <w:num w:numId="9" w16cid:durableId="1183131176">
     <w:abstractNumId w:val="4"/>
   </w:num>
-  <w:num w:numId="8" w16cid:durableId="824249627">
+  <w:num w:numId="10" w16cid:durableId="1081828201">
+    <w:abstractNumId w:val="3"/>
+  </w:num>
+  <w:num w:numId="11" w16cid:durableId="167015616">
+    <w:abstractNumId w:val="8"/>
+  </w:num>
+  <w:num w:numId="12" w16cid:durableId="1508709888">
+    <w:abstractNumId w:val="1"/>
+  </w:num>
+  <w:num w:numId="13" w16cid:durableId="551814821">
+    <w:abstractNumId w:val="5"/>
+  </w:num>
+  <w:num w:numId="14" w16cid:durableId="1503856504">
     <w:abstractNumId w:val="7"/>
-  </w:num>
-  <w:num w:numId="9" w16cid:durableId="1183131176">
-    <w:abstractNumId w:val="2"/>
   </w:num>
 </w:numbering>
 </file>

</xml_diff>